<commit_message>
Update design choices doc and add minor changes to Parachute and Puzzle classes.
</commit_message>
<xml_diff>
--- a/jumper/Design_Choices.docx
+++ b/jumper/Design_Choices.docx
@@ -140,7 +140,6 @@
         </w:rPr>
         <w:t>(</w:t>
       </w:r>
-      <w:proofErr w:type="spellStart"/>
       <w:r>
         <w:rPr>
           <w:rFonts w:ascii="Open Sans" w:eastAsia="Times New Roman" w:hAnsi="Open Sans" w:cs="Open Sans"/>
@@ -151,7 +150,6 @@
         </w:rPr>
         <w:t>SecretWord</w:t>
       </w:r>
-      <w:proofErr w:type="spellEnd"/>
       <w:r>
         <w:rPr>
           <w:rFonts w:ascii="Open Sans" w:eastAsia="Times New Roman" w:hAnsi="Open Sans" w:cs="Open Sans"/>
@@ -278,7 +276,6 @@
         </w:rPr>
         <w:t xml:space="preserve">nd </w:t>
       </w:r>
-      <w:proofErr w:type="spellStart"/>
       <w:r>
         <w:rPr>
           <w:rFonts w:ascii="Open Sans" w:eastAsia="Times New Roman" w:hAnsi="Open Sans" w:cs="Open Sans"/>
@@ -291,7 +288,6 @@
         </w:rPr>
         <w:t>TerminalService</w:t>
       </w:r>
-      <w:proofErr w:type="spellEnd"/>
       <w:r>
         <w:rPr>
           <w:rFonts w:ascii="Open Sans" w:eastAsia="Times New Roman" w:hAnsi="Open Sans" w:cs="Open Sans"/>
@@ -340,33 +336,7 @@
           <w:szCs w:val="27"/>
           <w:lang w:eastAsia="en-GB"/>
         </w:rPr>
-        <w:t xml:space="preserve">responsibility, </w:t>
-      </w:r>
-      <w:proofErr w:type="spellStart"/>
-      <w:r>
-        <w:rPr>
-          <w:rFonts w:ascii="Open Sans" w:eastAsia="Times New Roman" w:hAnsi="Open Sans" w:cs="Open Sans"/>
-          <w:b/>
-          <w:bCs/>
-          <w:color w:val="006AB9"/>
-          <w:sz w:val="27"/>
-          <w:szCs w:val="27"/>
-          <w:lang w:eastAsia="en-GB"/>
-        </w:rPr>
-        <w:t>behaviours</w:t>
-      </w:r>
-      <w:proofErr w:type="spellEnd"/>
-      <w:r>
-        <w:rPr>
-          <w:rFonts w:ascii="Open Sans" w:eastAsia="Times New Roman" w:hAnsi="Open Sans" w:cs="Open Sans"/>
-          <w:b/>
-          <w:bCs/>
-          <w:color w:val="006AB9"/>
-          <w:sz w:val="27"/>
-          <w:szCs w:val="27"/>
-          <w:lang w:eastAsia="en-GB"/>
-        </w:rPr>
-        <w:t xml:space="preserve"> and state</w:t>
+        <w:t>responsibility, behaviours and state</w:t>
       </w:r>
       <w:r>
         <w:rPr>
@@ -420,6 +390,7 @@
     <w:p>
       <w:pPr>
         <w:spacing w:after="240"/>
+        <w:jc w:val="center"/>
         <w:textAlignment w:val="baseline"/>
         <w:rPr>
           <w:rFonts w:ascii="Open Sans" w:eastAsia="Times New Roman" w:hAnsi="Open Sans" w:cs="Open Sans"/>
@@ -432,15 +403,14 @@
       <w:r>
         <w:rPr>
           <w:rFonts w:ascii="Open Sans" w:eastAsia="Times New Roman" w:hAnsi="Open Sans" w:cs="Open Sans"/>
-          <w:noProof/>
           <w:color w:val="040404"/>
           <w:sz w:val="26"/>
           <w:szCs w:val="26"/>
           <w:lang w:eastAsia="en-GB"/>
         </w:rPr>
         <w:drawing>
-          <wp:inline distT="0" distB="0" distL="0" distR="0" wp14:anchorId="5CE8E549" wp14:editId="4EAC1C40">
-            <wp:extent cx="7103110" cy="7032625"/>
+          <wp:inline distT="0" distB="0" distL="0" distR="0" wp14:anchorId="090AE752" wp14:editId="4FDE7835">
+            <wp:extent cx="5003800" cy="7947211"/>
             <wp:effectExtent l="0" t="0" r="0" b="3175"/>
             <wp:docPr id="1" name="Picture 1"/>
             <wp:cNvGraphicFramePr>
@@ -462,7 +432,7 @@
                   <pic:spPr>
                     <a:xfrm>
                       <a:off x="0" y="0"/>
-                      <a:ext cx="7103110" cy="7032625"/>
+                      <a:ext cx="5058625" cy="8034286"/>
                     </a:xfrm>
                     <a:prstGeom prst="rect">
                       <a:avLst/>
@@ -497,6 +467,29 @@
           <w:lang w:eastAsia="en-GB"/>
         </w:rPr>
       </w:pPr>
+      <w:r>
+        <w:rPr>
+          <w:rFonts w:ascii="Open Sans" w:eastAsia="Times New Roman" w:hAnsi="Open Sans" w:cs="Open Sans"/>
+          <w:color w:val="040404"/>
+          <w:sz w:val="26"/>
+          <w:szCs w:val="26"/>
+          <w:lang w:eastAsia="en-GB"/>
+        </w:rPr>
+        <w:lastRenderedPageBreak/>
+        <w:br/>
+      </w:r>
+      <w:r>
+        <w:rPr>
+          <w:rFonts w:ascii="Open Sans" w:eastAsia="Times New Roman" w:hAnsi="Open Sans" w:cs="Open Sans"/>
+          <w:b/>
+          <w:bCs/>
+          <w:color w:val="006AB9"/>
+          <w:sz w:val="27"/>
+          <w:szCs w:val="27"/>
+          <w:lang w:eastAsia="en-GB"/>
+        </w:rPr>
+        <w:t>3. Identify the relationships between your objects</w:t>
+      </w:r>
     </w:p>
     <w:p>
       <w:pPr>
@@ -518,71 +511,31 @@
           <w:szCs w:val="26"/>
           <w:lang w:eastAsia="en-GB"/>
         </w:rPr>
-        <w:lastRenderedPageBreak/>
+        <w:t>Structural Relationships</w:t>
+      </w:r>
+      <w:r>
+        <w:rPr>
+          <w:rFonts w:ascii="Open Sans" w:eastAsia="Times New Roman" w:hAnsi="Open Sans" w:cs="Open Sans"/>
+          <w:color w:val="040404"/>
+          <w:sz w:val="26"/>
+          <w:szCs w:val="26"/>
+          <w:lang w:eastAsia="en-GB"/>
+        </w:rPr>
         <w:br/>
       </w:r>
       <w:r>
         <w:rPr>
           <w:rFonts w:ascii="Open Sans" w:eastAsia="Times New Roman" w:hAnsi="Open Sans" w:cs="Open Sans"/>
-          <w:b/>
-          <w:bCs/>
-          <w:color w:val="006AB9"/>
-          <w:sz w:val="27"/>
-          <w:szCs w:val="27"/>
-          <w:lang w:eastAsia="en-GB"/>
-        </w:rPr>
-        <w:t>3. Identify the relationships between your objects</w:t>
-      </w:r>
-    </w:p>
-    <w:p>
-      <w:pPr>
-        <w:spacing w:after="240"/>
-        <w:textAlignment w:val="baseline"/>
-        <w:rPr>
-          <w:rFonts w:ascii="Open Sans" w:eastAsia="Times New Roman" w:hAnsi="Open Sans" w:cs="Open Sans"/>
-          <w:color w:val="040404"/>
-          <w:sz w:val="26"/>
-          <w:szCs w:val="26"/>
-          <w:lang w:eastAsia="en-GB"/>
-        </w:rPr>
-      </w:pPr>
-      <w:r>
-        <w:rPr>
-          <w:rFonts w:ascii="Open Sans" w:eastAsia="Times New Roman" w:hAnsi="Open Sans" w:cs="Open Sans"/>
-          <w:color w:val="040404"/>
-          <w:sz w:val="26"/>
-          <w:szCs w:val="26"/>
-          <w:lang w:eastAsia="en-GB"/>
-        </w:rPr>
-        <w:t>Structural Relationships</w:t>
-      </w:r>
-    </w:p>
-    <w:p>
-      <w:pPr>
-        <w:spacing w:after="240"/>
-        <w:textAlignment w:val="baseline"/>
-        <w:rPr>
-          <w:rFonts w:ascii="Open Sans" w:eastAsia="Times New Roman" w:hAnsi="Open Sans" w:cs="Open Sans"/>
-          <w:color w:val="040404"/>
-          <w:sz w:val="26"/>
-          <w:szCs w:val="26"/>
-          <w:lang w:eastAsia="en-GB"/>
-        </w:rPr>
-      </w:pPr>
-      <w:r>
-        <w:rPr>
-          <w:rFonts w:ascii="Open Sans" w:eastAsia="Times New Roman" w:hAnsi="Open Sans" w:cs="Open Sans"/>
-          <w:noProof/>
           <w:color w:val="040404"/>
           <w:sz w:val="26"/>
           <w:szCs w:val="26"/>
           <w:lang w:eastAsia="en-GB"/>
         </w:rPr>
         <w:drawing>
-          <wp:inline distT="0" distB="0" distL="0" distR="0" wp14:anchorId="74476A01" wp14:editId="1BFC0EBB">
-            <wp:extent cx="7103110" cy="3336290"/>
-            <wp:effectExtent l="0" t="0" r="0" b="3810"/>
-            <wp:docPr id="2" name="Picture 2"/>
+          <wp:inline distT="0" distB="0" distL="0" distR="0" wp14:anchorId="28C6D39C" wp14:editId="5B5646B2">
+            <wp:extent cx="7103110" cy="4773930"/>
+            <wp:effectExtent l="0" t="0" r="0" b="1270"/>
+            <wp:docPr id="4" name="Picture 4"/>
             <wp:cNvGraphicFramePr>
               <a:graphicFrameLocks xmlns:a="http://schemas.openxmlformats.org/drawingml/2006/main" noChangeAspect="1"/>
             </wp:cNvGraphicFramePr>
@@ -602,7 +555,7 @@
                   <pic:spPr>
                     <a:xfrm>
                       <a:off x="0" y="0"/>
-                      <a:ext cx="7103110" cy="3336290"/>
+                      <a:ext cx="7103110" cy="4773930"/>
                     </a:xfrm>
                     <a:prstGeom prst="rect">
                       <a:avLst/>
@@ -652,16 +605,6 @@
           <w:szCs w:val="26"/>
           <w:lang w:eastAsia="en-GB"/>
         </w:rPr>
-        <w:br/>
-      </w:r>
-      <w:r>
-        <w:rPr>
-          <w:rFonts w:ascii="Open Sans" w:eastAsia="Times New Roman" w:hAnsi="Open Sans" w:cs="Open Sans"/>
-          <w:color w:val="040404"/>
-          <w:sz w:val="26"/>
-          <w:szCs w:val="26"/>
-          <w:lang w:eastAsia="en-GB"/>
-        </w:rPr>
         <w:t>Behavioral</w:t>
       </w:r>
       <w:r>
@@ -673,6 +616,16 @@
           <w:lang w:eastAsia="en-GB"/>
         </w:rPr>
         <w:t xml:space="preserve"> Relationships</w:t>
+      </w:r>
+      <w:r>
+        <w:rPr>
+          <w:rFonts w:ascii="Open Sans" w:eastAsia="Times New Roman" w:hAnsi="Open Sans" w:cs="Open Sans"/>
+          <w:color w:val="040404"/>
+          <w:sz w:val="26"/>
+          <w:szCs w:val="26"/>
+          <w:lang w:eastAsia="en-GB"/>
+        </w:rPr>
+        <w:t xml:space="preserve"> (deprecated)</w:t>
       </w:r>
       <w:r>
         <w:rPr>

</xml_diff>